<commit_message>
Ajout du répertoire de projet
</commit_message>
<xml_diff>
--- a/MLA_Projet2025.docx
+++ b/MLA_Projet2025.docx
@@ -48,14 +48,12 @@
           <w:lang w:val="en-US"/>
         </w:rPr>
       </w:pPr>
-      <w:proofErr w:type="gramStart"/>
       <w:r>
         <w:rPr>
           <w:lang w:val="en-US"/>
         </w:rPr>
         <w:t>DÉPOTS :</w:t>
       </w:r>
-      <w:proofErr w:type="gramEnd"/>
     </w:p>
     <w:p>
       <w:pPr>
@@ -68,19 +66,11 @@
           <w:lang w:val="en-US"/>
         </w:rPr>
       </w:pPr>
-      <w:proofErr w:type="gramStart"/>
       <w:r>
         <w:rPr>
           <w:lang w:val="en-US"/>
         </w:rPr>
-        <w:t>Git :</w:t>
-      </w:r>
-      <w:proofErr w:type="gramEnd"/>
-      <w:r>
-        <w:rPr>
-          <w:lang w:val="en-US"/>
-        </w:rPr>
-        <w:t xml:space="preserve"> </w:t>
+        <w:t xml:space="preserve">Git : </w:t>
       </w:r>
     </w:p>
     <w:p>
@@ -223,6 +213,496 @@
         <w:t>Soutenance /30</w:t>
       </w:r>
     </w:p>
+    <w:p/>
+    <w:tbl>
+      <w:tblPr>
+        <w:tblStyle w:val="Grilledutableau"/>
+        <w:tblW w:w="0" w:type="auto"/>
+        <w:tblLook w:val="04A0" w:firstRow="1" w:lastRow="0" w:firstColumn="1" w:lastColumn="0" w:noHBand="0" w:noVBand="1"/>
+      </w:tblPr>
+      <w:tblGrid>
+        <w:gridCol w:w="1908"/>
+        <w:gridCol w:w="7154"/>
+      </w:tblGrid>
+      <w:tr>
+        <w:tc>
+          <w:tcPr>
+            <w:tcW w:w="0" w:type="auto"/>
+            <w:hideMark/>
+          </w:tcPr>
+          <w:p>
+            <w:pPr>
+              <w:spacing w:after="160" w:line="278" w:lineRule="auto"/>
+            </w:pPr>
+            <w:r>
+              <w:rPr>
+                <w:b/>
+                <w:bCs/>
+              </w:rPr>
+              <w:t>Problème étudié</w:t>
+            </w:r>
+          </w:p>
+        </w:tc>
+        <w:tc>
+          <w:tcPr>
+            <w:tcW w:w="0" w:type="auto"/>
+            <w:hideMark/>
+          </w:tcPr>
+          <w:p>
+            <w:pPr>
+              <w:spacing w:after="160" w:line="278" w:lineRule="auto"/>
+            </w:pPr>
+            <w:r>
+              <w:t>Les réseaux de neurones se trompent sur des entrées légèrement perturbées.</w:t>
+            </w:r>
+          </w:p>
+        </w:tc>
+      </w:tr>
+    </w:tbl>
+    <w:p>
+      <w:pPr>
+        <w:rPr>
+          <w:vanish/>
+        </w:rPr>
+      </w:pPr>
+    </w:p>
+    <w:tbl>
+      <w:tblPr>
+        <w:tblStyle w:val="Grilledutableau"/>
+        <w:tblW w:w="0" w:type="auto"/>
+        <w:tblLook w:val="04A0" w:firstRow="1" w:lastRow="0" w:firstColumn="1" w:lastColumn="0" w:noHBand="0" w:noVBand="1"/>
+      </w:tblPr>
+      <w:tblGrid>
+        <w:gridCol w:w="2702"/>
+        <w:gridCol w:w="6217"/>
+      </w:tblGrid>
+      <w:tr>
+        <w:tc>
+          <w:tcPr>
+            <w:tcW w:w="0" w:type="auto"/>
+            <w:hideMark/>
+          </w:tcPr>
+          <w:p>
+            <w:pPr>
+              <w:spacing w:after="160" w:line="278" w:lineRule="auto"/>
+            </w:pPr>
+            <w:r>
+              <w:rPr>
+                <w:b/>
+                <w:bCs/>
+              </w:rPr>
+              <w:t>Ce qu’on pensait avant</w:t>
+            </w:r>
+          </w:p>
+        </w:tc>
+        <w:tc>
+          <w:tcPr>
+            <w:tcW w:w="0" w:type="auto"/>
+            <w:hideMark/>
+          </w:tcPr>
+          <w:p>
+            <w:pPr>
+              <w:spacing w:after="160" w:line="278" w:lineRule="auto"/>
+            </w:pPr>
+            <w:r>
+              <w:t>Que c’était à cause de leur non-linéarité ou de l’</w:t>
+            </w:r>
+            <w:proofErr w:type="spellStart"/>
+            <w:r>
+              <w:t>overfitting</w:t>
+            </w:r>
+            <w:proofErr w:type="spellEnd"/>
+            <w:r>
+              <w:t>.</w:t>
+            </w:r>
+          </w:p>
+        </w:tc>
+      </w:tr>
+    </w:tbl>
+    <w:p>
+      <w:pPr>
+        <w:rPr>
+          <w:vanish/>
+        </w:rPr>
+      </w:pPr>
+    </w:p>
+    <w:tbl>
+      <w:tblPr>
+        <w:tblStyle w:val="Grilledutableau"/>
+        <w:tblW w:w="0" w:type="auto"/>
+        <w:tblLook w:val="04A0" w:firstRow="1" w:lastRow="0" w:firstColumn="1" w:lastColumn="0" w:noHBand="0" w:noVBand="1"/>
+      </w:tblPr>
+      <w:tblGrid>
+        <w:gridCol w:w="2245"/>
+        <w:gridCol w:w="6817"/>
+      </w:tblGrid>
+      <w:tr>
+        <w:tc>
+          <w:tcPr>
+            <w:tcW w:w="0" w:type="auto"/>
+            <w:hideMark/>
+          </w:tcPr>
+          <w:p>
+            <w:pPr>
+              <w:spacing w:after="160" w:line="278" w:lineRule="auto"/>
+            </w:pPr>
+            <w:r>
+              <w:rPr>
+                <w:b/>
+                <w:bCs/>
+              </w:rPr>
+              <w:t>Nouvelle explication</w:t>
+            </w:r>
+          </w:p>
+        </w:tc>
+        <w:tc>
+          <w:tcPr>
+            <w:tcW w:w="0" w:type="auto"/>
+            <w:hideMark/>
+          </w:tcPr>
+          <w:p>
+            <w:pPr>
+              <w:spacing w:after="160" w:line="278" w:lineRule="auto"/>
+            </w:pPr>
+            <w:r>
+              <w:t xml:space="preserve">En fait, c’est leur </w:t>
+            </w:r>
+            <w:r>
+              <w:rPr>
+                <w:b/>
+                <w:bCs/>
+              </w:rPr>
+              <w:t>nature trop linéaire</w:t>
+            </w:r>
+            <w:r>
+              <w:t xml:space="preserve"> (à grande échelle) qui cause ces erreurs.</w:t>
+            </w:r>
+          </w:p>
+        </w:tc>
+      </w:tr>
+    </w:tbl>
+    <w:p>
+      <w:pPr>
+        <w:rPr>
+          <w:vanish/>
+        </w:rPr>
+      </w:pPr>
+    </w:p>
+    <w:tbl>
+      <w:tblPr>
+        <w:tblStyle w:val="Grilledutableau"/>
+        <w:tblW w:w="0" w:type="auto"/>
+        <w:tblLook w:val="04A0" w:firstRow="1" w:lastRow="0" w:firstColumn="1" w:lastColumn="0" w:noHBand="0" w:noVBand="1"/>
+      </w:tblPr>
+      <w:tblGrid>
+        <w:gridCol w:w="1736"/>
+        <w:gridCol w:w="7326"/>
+      </w:tblGrid>
+      <w:tr>
+        <w:tc>
+          <w:tcPr>
+            <w:tcW w:w="0" w:type="auto"/>
+            <w:hideMark/>
+          </w:tcPr>
+          <w:p>
+            <w:pPr>
+              <w:spacing w:after="160" w:line="278" w:lineRule="auto"/>
+            </w:pPr>
+            <w:r>
+              <w:rPr>
+                <w:b/>
+                <w:bCs/>
+              </w:rPr>
+              <w:t>Conséquence</w:t>
+            </w:r>
+          </w:p>
+        </w:tc>
+        <w:tc>
+          <w:tcPr>
+            <w:tcW w:w="0" w:type="auto"/>
+            <w:hideMark/>
+          </w:tcPr>
+          <w:p>
+            <w:pPr>
+              <w:spacing w:after="160" w:line="278" w:lineRule="auto"/>
+            </w:pPr>
+            <w:r>
+              <w:t xml:space="preserve">On peut générer facilement des exemples </w:t>
+            </w:r>
+            <w:proofErr w:type="spellStart"/>
+            <w:r>
+              <w:t>adversariaux</w:t>
+            </w:r>
+            <w:proofErr w:type="spellEnd"/>
+            <w:r>
+              <w:t xml:space="preserve"> en exploitant cette linéarité.</w:t>
+            </w:r>
+          </w:p>
+        </w:tc>
+      </w:tr>
+    </w:tbl>
+    <w:p>
+      <w:pPr>
+        <w:rPr>
+          <w:vanish/>
+        </w:rPr>
+      </w:pPr>
+    </w:p>
+    <w:tbl>
+      <w:tblPr>
+        <w:tblStyle w:val="Grilledutableau"/>
+        <w:tblW w:w="0" w:type="auto"/>
+        <w:tblLook w:val="04A0" w:firstRow="1" w:lastRow="0" w:firstColumn="1" w:lastColumn="0" w:noHBand="0" w:noVBand="1"/>
+      </w:tblPr>
+      <w:tblGrid>
+        <w:gridCol w:w="1882"/>
+        <w:gridCol w:w="7180"/>
+      </w:tblGrid>
+      <w:tr>
+        <w:tc>
+          <w:tcPr>
+            <w:tcW w:w="0" w:type="auto"/>
+            <w:hideMark/>
+          </w:tcPr>
+          <w:p>
+            <w:pPr>
+              <w:spacing w:after="160" w:line="278" w:lineRule="auto"/>
+            </w:pPr>
+            <w:r>
+              <w:rPr>
+                <w:b/>
+                <w:bCs/>
+              </w:rPr>
+              <w:t>Application utile</w:t>
+            </w:r>
+          </w:p>
+        </w:tc>
+        <w:tc>
+          <w:tcPr>
+            <w:tcW w:w="0" w:type="auto"/>
+            <w:hideMark/>
+          </w:tcPr>
+          <w:p>
+            <w:pPr>
+              <w:spacing w:after="160" w:line="278" w:lineRule="auto"/>
+            </w:pPr>
+            <w:r>
+              <w:t>En utilisant ces exemples pour l’entraînement, on améliore la robustesse du modèle.</w:t>
+            </w:r>
+          </w:p>
+        </w:tc>
+      </w:tr>
+    </w:tbl>
+    <w:p/>
+    <w:p>
+      <w:r>
+        <w:t>Pas compliqué</w:t>
+      </w:r>
+      <w:r>
+        <w:t>, ressources internet</w:t>
+      </w:r>
+    </w:p>
+    <w:p>
+      <w:r>
+        <w:t xml:space="preserve">Objectifs : </w:t>
+      </w:r>
+      <w:r>
+        <w:t>Produire des exemples qui amènent à une mauvaise classification</w:t>
+      </w:r>
+    </w:p>
+    <w:p>
+      <w:pPr>
+        <w:pStyle w:val="Paragraphedeliste"/>
+        <w:numPr>
+          <w:ilvl w:val="0"/>
+          <w:numId w:val="2"/>
+        </w:numPr>
+      </w:pPr>
+      <w:r>
+        <w:t xml:space="preserve">Gros focus sur </w:t>
+      </w:r>
+      <w:r>
+        <w:rPr>
+          <w:b/>
+          <w:bCs/>
+        </w:rPr>
+        <w:t>évaluation</w:t>
+      </w:r>
+      <w:r>
+        <w:rPr>
+          <w:b/>
+          <w:bCs/>
+        </w:rPr>
+        <w:t xml:space="preserve"> et résultats</w:t>
+      </w:r>
+    </w:p>
+    <w:p>
+      <w:r>
+        <w:t xml:space="preserve">2 équipes : </w:t>
+      </w:r>
+    </w:p>
+    <w:p>
+      <w:pPr>
+        <w:pStyle w:val="Paragraphedeliste"/>
+        <w:numPr>
+          <w:ilvl w:val="0"/>
+          <w:numId w:val="1"/>
+        </w:numPr>
+      </w:pPr>
+      <w:r>
+        <w:t>Réimplémenter l’article</w:t>
+      </w:r>
+    </w:p>
+    <w:p>
+      <w:pPr>
+        <w:pStyle w:val="Paragraphedeliste"/>
+        <w:numPr>
+          <w:ilvl w:val="1"/>
+          <w:numId w:val="1"/>
+        </w:numPr>
+      </w:pPr>
+      <w:r>
+        <w:t xml:space="preserve">Générer des exemples </w:t>
+      </w:r>
+      <w:proofErr w:type="spellStart"/>
+      <w:r>
+        <w:t>adversarios</w:t>
+      </w:r>
+      <w:proofErr w:type="spellEnd"/>
+    </w:p>
+    <w:p>
+      <w:pPr>
+        <w:pStyle w:val="Paragraphedeliste"/>
+        <w:numPr>
+          <w:ilvl w:val="0"/>
+          <w:numId w:val="1"/>
+        </w:numPr>
+      </w:pPr>
+      <w:r>
+        <w:t xml:space="preserve">Se concentrer sur l’évaluation </w:t>
+      </w:r>
+    </w:p>
+    <w:p>
+      <w:pPr>
+        <w:pStyle w:val="Paragraphedeliste"/>
+        <w:numPr>
+          <w:ilvl w:val="1"/>
+          <w:numId w:val="1"/>
+        </w:numPr>
+      </w:pPr>
+      <w:r>
+        <w:t>Entraîner le modèle</w:t>
+      </w:r>
+    </w:p>
+    <w:p>
+      <w:pPr>
+        <w:pStyle w:val="Paragraphedeliste"/>
+        <w:numPr>
+          <w:ilvl w:val="1"/>
+          <w:numId w:val="1"/>
+        </w:numPr>
+      </w:pPr>
+      <w:r>
+        <w:t>Récup un modèle et voir comment il marche</w:t>
+      </w:r>
+    </w:p>
+    <w:p>
+      <w:r>
+        <w:lastRenderedPageBreak/>
+        <w:t xml:space="preserve">2sem : </w:t>
+      </w:r>
+    </w:p>
+    <w:p>
+      <w:pPr>
+        <w:pStyle w:val="Paragraphedeliste"/>
+        <w:numPr>
+          <w:ilvl w:val="0"/>
+          <w:numId w:val="1"/>
+        </w:numPr>
+      </w:pPr>
+      <w:r>
+        <w:t>récup base de donnée et présenter, cmbn de classes, ce qu’on retient, résultats qualitatifs (brouillage qui marche et qui marche pas)</w:t>
+      </w:r>
+    </w:p>
+    <w:p>
+      <w:pPr>
+        <w:pStyle w:val="Paragraphedeliste"/>
+        <w:numPr>
+          <w:ilvl w:val="0"/>
+          <w:numId w:val="1"/>
+        </w:numPr>
+      </w:pPr>
+      <w:r>
+        <w:t>récup ttes infos sur internet à ce sujet</w:t>
+      </w:r>
+    </w:p>
+    <w:p>
+      <w:proofErr w:type="spellStart"/>
+      <w:r>
+        <w:t>Ds</w:t>
+      </w:r>
+      <w:proofErr w:type="spellEnd"/>
+      <w:r>
+        <w:t xml:space="preserve"> 1 mois : </w:t>
+      </w:r>
+    </w:p>
+    <w:p>
+      <w:pPr>
+        <w:pStyle w:val="Paragraphedeliste"/>
+        <w:numPr>
+          <w:ilvl w:val="0"/>
+          <w:numId w:val="1"/>
+        </w:numPr>
+      </w:pPr>
+      <w:r>
+        <w:t>majorités des entrainements commencés/finis</w:t>
+      </w:r>
+    </w:p>
+    <w:p>
+      <w:pPr>
+        <w:pStyle w:val="Paragraphedeliste"/>
+        <w:numPr>
+          <w:ilvl w:val="0"/>
+          <w:numId w:val="1"/>
+        </w:numPr>
+      </w:pPr>
+      <w:r>
+        <w:t>Majorité de l’architecture faites</w:t>
+      </w:r>
+    </w:p>
+    <w:p/>
+    <w:p>
+      <w:r>
+        <w:t xml:space="preserve">On peut utiliser code ou IA génératives mais à indiquer </w:t>
+      </w:r>
+    </w:p>
+    <w:p>
+      <w:r>
+        <w:t>Pas de courbe époque = f(</w:t>
+      </w:r>
+      <w:proofErr w:type="spellStart"/>
+      <w:r>
+        <w:t>loss</w:t>
+      </w:r>
+      <w:proofErr w:type="spellEnd"/>
+      <w:r>
+        <w:t xml:space="preserve">) on s’en </w:t>
+      </w:r>
+      <w:proofErr w:type="spellStart"/>
+      <w:r>
+        <w:t>balec</w:t>
+      </w:r>
+      <w:proofErr w:type="spellEnd"/>
+      <w:r>
+        <w:t xml:space="preserve"> (jsp ce que ça veut dire mais oké), reproduire les résultats de l’article</w:t>
+      </w:r>
+    </w:p>
+    <w:p>
+      <w:r>
+        <w:t>Pour aller plus loin : Regarder comment les modèles se comportent avec d’autres bases de données</w:t>
+      </w:r>
+    </w:p>
+    <w:p/>
     <w:sectPr>
       <w:pgSz w:w="11906" w:h="16838"/>
       <w:pgMar w:top="1417" w:right="1417" w:bottom="1417" w:left="1417" w:header="708" w:footer="708" w:gutter="0"/>
@@ -236,6 +716,119 @@
 <file path=word/numbering.xml><?xml version="1.0" encoding="utf-8"?>
 <w:numbering xmlns:wpc="http://schemas.microsoft.com/office/word/2010/wordprocessingCanvas" xmlns:cx="http://schemas.microsoft.com/office/drawing/2014/chartex" xmlns:cx1="http://schemas.microsoft.com/office/drawing/2015/9/8/chartex" xmlns:cx2="http://schemas.microsoft.com/office/drawing/2015/10/21/chartex" xmlns:cx3="http://schemas.microsoft.com/office/drawing/2016/5/9/chartex" xmlns:cx4="http://schemas.microsoft.com/office/drawing/2016/5/10/chartex" xmlns:cx5="http://schemas.microsoft.com/office/drawing/2016/5/11/chartex" xmlns:cx6="http://schemas.microsoft.com/office/drawing/2016/5/12/chartex" xmlns:cx7="http://schemas.microsoft.com/office/drawing/2016/5/13/chartex" xmlns:cx8="http://schemas.microsoft.com/office/drawing/2016/5/14/chartex" xmlns:mc="http://schemas.openxmlformats.org/markup-compatibility/2006" xmlns:aink="http://schemas.microsoft.com/office/drawing/2016/ink" xmlns:am3d="http://schemas.microsoft.com/office/drawing/2017/model3d" xmlns:o="urn:schemas-microsoft-com:office:office" xmlns:oel="http://schemas.microsoft.com/office/2019/extlst" xmlns:r="http://schemas.openxmlformats.org/officeDocument/2006/relationships" xmlns:m="http://schemas.openxmlformats.org/officeDocument/2006/math" xmlns:v="urn:schemas-microsoft-com:vml" xmlns:wp14="http://schemas.microsoft.com/office/word/2010/wordprocessingDrawing" xmlns:wp="http://schemas.openxmlformats.org/drawingml/2006/wordprocessingDrawing" xmlns:w10="urn:schemas-microsoft-com:office:word" xmlns:w="http://schemas.openxmlformats.org/wordprocessingml/2006/main" xmlns:w14="http://schemas.microsoft.com/office/word/2010/wordml" xmlns:w15="http://schemas.microsoft.com/office/word/2012/wordml" xmlns:w16cex="http://schemas.microsoft.com/office/word/2018/wordml/cex" xmlns:w16cid="http://schemas.microsoft.com/office/word/2016/wordml/cid" xmlns:w16="http://schemas.microsoft.com/office/word/2018/wordml" xmlns:w16du="http://schemas.microsoft.com/office/word/2023/wordml/word16du" xmlns:w16sdtdh="http://schemas.microsoft.com/office/word/2020/wordml/sdtdatahash" xmlns:w16sdtfl="http://schemas.microsoft.com/office/word/2024/wordml/sdtformatlock" xmlns:w16se="http://schemas.microsoft.com/office/word/2015/wordml/symex" xmlns:wpg="http://schemas.microsoft.com/office/word/2010/wordprocessingGroup" xmlns:wpi="http://schemas.microsoft.com/office/word/2010/wordprocessingInk" xmlns:wne="http://schemas.microsoft.com/office/word/2006/wordml" xmlns:wps="http://schemas.microsoft.com/office/word/2010/wordprocessingShape" mc:Ignorable="w14 w15 w16se w16cid w16 w16cex w16sdtdh w16sdtfl w16du wp14">
   <w:abstractNum w:abstractNumId="0" w15:restartNumberingAfterBreak="0">
+    <w:nsid w:val="376B4D1E"/>
+    <w:multiLevelType w:val="hybridMultilevel"/>
+    <w:tmpl w:val="F5E632CE"/>
+    <w:lvl w:ilvl="0" w:tplc="E48A113E">
+      <w:start w:val="2"/>
+      <w:numFmt w:val="bullet"/>
+      <w:lvlText w:val=""/>
+      <w:lvlJc w:val="left"/>
+      <w:pPr>
+        <w:ind w:left="720" w:hanging="360"/>
+      </w:pPr>
+      <w:rPr>
+        <w:rFonts w:ascii="Wingdings" w:eastAsiaTheme="minorHAnsi" w:hAnsi="Wingdings" w:cstheme="minorBidi" w:hint="default"/>
+      </w:rPr>
+    </w:lvl>
+    <w:lvl w:ilvl="1" w:tplc="040C0003" w:tentative="1">
+      <w:start w:val="1"/>
+      <w:numFmt w:val="bullet"/>
+      <w:lvlText w:val="o"/>
+      <w:lvlJc w:val="left"/>
+      <w:pPr>
+        <w:ind w:left="1440" w:hanging="360"/>
+      </w:pPr>
+      <w:rPr>
+        <w:rFonts w:ascii="Courier New" w:hAnsi="Courier New" w:cs="Courier New" w:hint="default"/>
+      </w:rPr>
+    </w:lvl>
+    <w:lvl w:ilvl="2" w:tplc="040C0005" w:tentative="1">
+      <w:start w:val="1"/>
+      <w:numFmt w:val="bullet"/>
+      <w:lvlText w:val=""/>
+      <w:lvlJc w:val="left"/>
+      <w:pPr>
+        <w:ind w:left="2160" w:hanging="360"/>
+      </w:pPr>
+      <w:rPr>
+        <w:rFonts w:ascii="Wingdings" w:hAnsi="Wingdings" w:hint="default"/>
+      </w:rPr>
+    </w:lvl>
+    <w:lvl w:ilvl="3" w:tplc="040C0001" w:tentative="1">
+      <w:start w:val="1"/>
+      <w:numFmt w:val="bullet"/>
+      <w:lvlText w:val=""/>
+      <w:lvlJc w:val="left"/>
+      <w:pPr>
+        <w:ind w:left="2880" w:hanging="360"/>
+      </w:pPr>
+      <w:rPr>
+        <w:rFonts w:ascii="Symbol" w:hAnsi="Symbol" w:hint="default"/>
+      </w:rPr>
+    </w:lvl>
+    <w:lvl w:ilvl="4" w:tplc="040C0003" w:tentative="1">
+      <w:start w:val="1"/>
+      <w:numFmt w:val="bullet"/>
+      <w:lvlText w:val="o"/>
+      <w:lvlJc w:val="left"/>
+      <w:pPr>
+        <w:ind w:left="3600" w:hanging="360"/>
+      </w:pPr>
+      <w:rPr>
+        <w:rFonts w:ascii="Courier New" w:hAnsi="Courier New" w:cs="Courier New" w:hint="default"/>
+      </w:rPr>
+    </w:lvl>
+    <w:lvl w:ilvl="5" w:tplc="040C0005" w:tentative="1">
+      <w:start w:val="1"/>
+      <w:numFmt w:val="bullet"/>
+      <w:lvlText w:val=""/>
+      <w:lvlJc w:val="left"/>
+      <w:pPr>
+        <w:ind w:left="4320" w:hanging="360"/>
+      </w:pPr>
+      <w:rPr>
+        <w:rFonts w:ascii="Wingdings" w:hAnsi="Wingdings" w:hint="default"/>
+      </w:rPr>
+    </w:lvl>
+    <w:lvl w:ilvl="6" w:tplc="040C0001" w:tentative="1">
+      <w:start w:val="1"/>
+      <w:numFmt w:val="bullet"/>
+      <w:lvlText w:val=""/>
+      <w:lvlJc w:val="left"/>
+      <w:pPr>
+        <w:ind w:left="5040" w:hanging="360"/>
+      </w:pPr>
+      <w:rPr>
+        <w:rFonts w:ascii="Symbol" w:hAnsi="Symbol" w:hint="default"/>
+      </w:rPr>
+    </w:lvl>
+    <w:lvl w:ilvl="7" w:tplc="040C0003" w:tentative="1">
+      <w:start w:val="1"/>
+      <w:numFmt w:val="bullet"/>
+      <w:lvlText w:val="o"/>
+      <w:lvlJc w:val="left"/>
+      <w:pPr>
+        <w:ind w:left="5760" w:hanging="360"/>
+      </w:pPr>
+      <w:rPr>
+        <w:rFonts w:ascii="Courier New" w:hAnsi="Courier New" w:cs="Courier New" w:hint="default"/>
+      </w:rPr>
+    </w:lvl>
+    <w:lvl w:ilvl="8" w:tplc="040C0005" w:tentative="1">
+      <w:start w:val="1"/>
+      <w:numFmt w:val="bullet"/>
+      <w:lvlText w:val=""/>
+      <w:lvlJc w:val="left"/>
+      <w:pPr>
+        <w:ind w:left="6480" w:hanging="360"/>
+      </w:pPr>
+      <w:rPr>
+        <w:rFonts w:ascii="Wingdings" w:hAnsi="Wingdings" w:hint="default"/>
+      </w:rPr>
+    </w:lvl>
+  </w:abstractNum>
+  <w:abstractNum w:abstractNumId="1" w15:restartNumberingAfterBreak="0">
     <w:nsid w:val="460161D2"/>
     <w:multiLevelType w:val="hybridMultilevel"/>
     <w:tmpl w:val="ADAC35F0"/>
@@ -348,6 +941,9 @@
     </w:lvl>
   </w:abstractNum>
   <w:num w:numId="1" w16cid:durableId="350297998">
+    <w:abstractNumId w:val="1"/>
+  </w:num>
+  <w:num w:numId="2" w16cid:durableId="846796843">
     <w:abstractNumId w:val="0"/>
   </w:num>
 </w:numbering>
@@ -1269,6 +1865,25 @@
       <w:spacing w:val="5"/>
     </w:rPr>
   </w:style>
+  <w:style w:type="table" w:styleId="Grilledutableau">
+    <w:name w:val="Table Grid"/>
+    <w:basedOn w:val="TableauNormal"/>
+    <w:uiPriority w:val="39"/>
+    <w:rsid w:val="00B81365"/>
+    <w:pPr>
+      <w:spacing w:after="0" w:line="240" w:lineRule="auto"/>
+    </w:pPr>
+    <w:tblPr>
+      <w:tblBorders>
+        <w:top w:val="single" w:sz="4" w:space="0" w:color="auto"/>
+        <w:left w:val="single" w:sz="4" w:space="0" w:color="auto"/>
+        <w:bottom w:val="single" w:sz="4" w:space="0" w:color="auto"/>
+        <w:right w:val="single" w:sz="4" w:space="0" w:color="auto"/>
+        <w:insideH w:val="single" w:sz="4" w:space="0" w:color="auto"/>
+        <w:insideV w:val="single" w:sz="4" w:space="0" w:color="auto"/>
+      </w:tblBorders>
+    </w:tblPr>
+  </w:style>
 </w:styles>
 </file>
 

</xml_diff>